<commit_message>
changes to do list
</commit_message>
<xml_diff>
--- a/Final Project/To Do.docx
+++ b/Final Project/To Do.docx
@@ -90,236 +90,202 @@
         </w:rPr>
         <w:t>Kleurcodes leaflet icons</w:t>
       </w:r>
-    </w:p>
-    <w:p>
-      <w:pPr>
-        <w:pStyle w:val="ListParagraph"/>
-        <w:numPr>
-          <w:ilvl w:val="0"/>
-          <w:numId w:val="1"/>
-        </w:numPr>
-        <w:rPr>
-          <w:lang w:val="nl-NL"/>
-        </w:rPr>
-      </w:pPr>
-      <w:r>
-        <w:rPr>
-          <w:lang w:val="nl-NL"/>
-        </w:rPr>
-        <w:t>Homeadress on top</w:t>
-      </w:r>
-    </w:p>
-    <w:p>
-      <w:pPr>
-        <w:pStyle w:val="ListParagraph"/>
-        <w:numPr>
-          <w:ilvl w:val="0"/>
-          <w:numId w:val="1"/>
-        </w:numPr>
-        <w:rPr>
-          <w:strike/>
-          <w:lang w:val="nl-NL"/>
-        </w:rPr>
-      </w:pPr>
-      <w:r>
-        <w:rPr>
-          <w:strike/>
-          <w:lang w:val="nl-NL"/>
-        </w:rPr>
-        <w:t>Comments code workings</w:t>
-      </w:r>
-    </w:p>
-    <w:p>
-      <w:pPr>
-        <w:pStyle w:val="ListParagraph"/>
-        <w:numPr>
-          <w:ilvl w:val="0"/>
-          <w:numId w:val="1"/>
-        </w:numPr>
-        <w:rPr>
-          <w:strike/>
-          <w:lang w:val="nl-NL"/>
-        </w:rPr>
-      </w:pPr>
-      <w:r>
-        <w:rPr>
-          <w:strike/>
-          <w:lang w:val="nl-NL"/>
-        </w:rPr>
-        <w:t>Je woont veilig, geen droge punten in de buurt(melding)</w:t>
-      </w:r>
-    </w:p>
-    <w:p>
-      <w:pPr>
-        <w:pStyle w:val="ListParagraph"/>
-        <w:numPr>
-          <w:ilvl w:val="0"/>
-          <w:numId w:val="1"/>
-        </w:numPr>
-        <w:rPr>
-          <w:lang w:val="nl-NL"/>
-        </w:rPr>
-      </w:pPr>
-      <w:r>
-        <w:rPr>
-          <w:lang w:val="nl-NL"/>
-        </w:rPr>
-        <w:t>Publiceren applicatie</w:t>
-      </w:r>
-    </w:p>
-    <w:p>
-      <w:pPr>
-        <w:pStyle w:val="ListParagraph"/>
-        <w:numPr>
-          <w:ilvl w:val="0"/>
-          <w:numId w:val="1"/>
-        </w:numPr>
-        <w:rPr>
-          <w:strike/>
-          <w:lang w:val="nl-NL"/>
-        </w:rPr>
-      </w:pPr>
-      <w:r>
-        <w:rPr>
-          <w:strike/>
-          <w:lang w:val="nl-NL"/>
-        </w:rPr>
-        <w:t>Uitzonderingen als minder dan 5 droge locaties.</w:t>
-      </w:r>
-    </w:p>
-    <w:p>
-      <w:pPr>
-        <w:pStyle w:val="ListParagraph"/>
-        <w:numPr>
-          <w:ilvl w:val="0"/>
-          <w:numId w:val="1"/>
-        </w:numPr>
-        <w:rPr>
-          <w:strike/>
-          <w:lang w:val="nl-NL"/>
-        </w:rPr>
-      </w:pPr>
-      <w:r>
-        <w:rPr>
-          <w:strike/>
-          <w:lang w:val="nl-NL"/>
-        </w:rPr>
-        <w:t>Safe_spot icons clear()</w:t>
-      </w:r>
-    </w:p>
-    <w:p>
-      <w:pPr>
-        <w:pStyle w:val="ListParagraph"/>
-        <w:numPr>
-          <w:ilvl w:val="0"/>
-          <w:numId w:val="1"/>
-        </w:numPr>
-        <w:rPr>
-          <w:strike/>
-          <w:lang w:val="nl-NL"/>
-        </w:rPr>
-      </w:pPr>
-      <w:r>
-        <w:rPr>
-          <w:lang w:val="nl-NL"/>
-        </w:rPr>
-        <w:t>S4 error safe spots van gluckstraat 44 naar wildseweg 2</w:t>
-      </w:r>
-    </w:p>
-    <w:p>
-      <w:pPr>
-        <w:pStyle w:val="ListParagraph"/>
-        <w:numPr>
-          <w:ilvl w:val="0"/>
-          <w:numId w:val="1"/>
-        </w:numPr>
-        <w:rPr>
-          <w:strike/>
-          <w:lang w:val="nl-NL"/>
-        </w:rPr>
-      </w:pPr>
-      <w:r>
-        <w:rPr>
-          <w:strike/>
-          <w:lang w:val="nl-NL"/>
-        </w:rPr>
-        <w:t>Rivierdijk 463 geef verkeerde dijk</w:t>
-      </w:r>
-    </w:p>
-    <w:p>
-      <w:pPr>
-        <w:pStyle w:val="ListParagraph"/>
-        <w:numPr>
-          <w:ilvl w:val="0"/>
-          <w:numId w:val="1"/>
-        </w:numPr>
-        <w:rPr>
-          <w:strike/>
-          <w:lang w:val="nl-NL"/>
-        </w:rPr>
-      </w:pPr>
-      <w:r>
-        <w:rPr>
-          <w:lang w:val="nl-NL"/>
-        </w:rPr>
-        <w:t>Voor rivierdijk 436 (niet 463 dus), geeft hij nog een error ipv dat hij een message geeft en geen dijk in laat</w:t>
-      </w:r>
-    </w:p>
-    <w:p>
-      <w:pPr>
-        <w:rPr>
-          <w:lang w:val="nl-NL"/>
-        </w:rPr>
-      </w:pPr>
-      <w:r>
-        <w:rPr>
-          <w:lang w:val="nl-NL"/>
-        </w:rPr>
-        <w:t>Extra</w:t>
-      </w:r>
-    </w:p>
-    <w:p>
-      <w:pPr>
-        <w:pStyle w:val="ListParagraph"/>
-        <w:numPr>
-          <w:ilvl w:val="0"/>
-          <w:numId w:val="2"/>
-        </w:numPr>
-        <w:rPr>
-          <w:lang w:val="nl-NL"/>
-        </w:rPr>
-      </w:pPr>
-      <w:r>
-        <w:rPr>
-          <w:lang w:val="nl-NL"/>
-        </w:rPr>
-        <w:t>Dikes only show when you are inside</w:t>
-      </w:r>
-    </w:p>
-    <w:p>
-      <w:pPr>
-        <w:pStyle w:val="ListParagraph"/>
-        <w:numPr>
-          <w:ilvl w:val="0"/>
-          <w:numId w:val="2"/>
-        </w:numPr>
-        <w:rPr>
-          <w:lang w:val="nl-NL"/>
-        </w:rPr>
-      </w:pPr>
-      <w:r>
-        <w:rPr>
-          <w:lang w:val="nl-NL"/>
-        </w:rPr>
-        <w:t>Ch</w:t>
+      <w:r>
+        <w:rPr>
+          <w:strike/>
+          <w:lang w:val="nl-NL"/>
+        </w:rPr>
+        <w:tab/>
       </w:r>
       <w:bookmarkStart w:id="0" w:name="_GoBack"/>
       <w:bookmarkEnd w:id="0"/>
-      <w:r>
-        <w:rPr>
-          <w:lang w:val="nl-NL"/>
-        </w:rPr>
-        <w:t>eck if input box is filled</w:t>
+    </w:p>
+    <w:p>
+      <w:pPr>
+        <w:pStyle w:val="ListParagraph"/>
+        <w:numPr>
+          <w:ilvl w:val="0"/>
+          <w:numId w:val="1"/>
+        </w:numPr>
+        <w:rPr>
+          <w:lang w:val="nl-NL"/>
+        </w:rPr>
+      </w:pPr>
+      <w:r>
+        <w:rPr>
+          <w:lang w:val="nl-NL"/>
+        </w:rPr>
+        <w:t>Homeadress on top</w:t>
+      </w:r>
+    </w:p>
+    <w:p>
+      <w:pPr>
+        <w:pStyle w:val="ListParagraph"/>
+        <w:numPr>
+          <w:ilvl w:val="0"/>
+          <w:numId w:val="1"/>
+        </w:numPr>
+        <w:rPr>
+          <w:strike/>
+          <w:lang w:val="nl-NL"/>
+        </w:rPr>
+      </w:pPr>
+      <w:r>
+        <w:rPr>
+          <w:strike/>
+          <w:lang w:val="nl-NL"/>
+        </w:rPr>
+        <w:t>Comments code workings</w:t>
+      </w:r>
+    </w:p>
+    <w:p>
+      <w:pPr>
+        <w:pStyle w:val="ListParagraph"/>
+        <w:numPr>
+          <w:ilvl w:val="0"/>
+          <w:numId w:val="1"/>
+        </w:numPr>
+        <w:rPr>
+          <w:strike/>
+          <w:lang w:val="nl-NL"/>
+        </w:rPr>
+      </w:pPr>
+      <w:r>
+        <w:rPr>
+          <w:strike/>
+          <w:lang w:val="nl-NL"/>
+        </w:rPr>
+        <w:t>Je woont veilig, geen droge punten in de buurt(melding)</w:t>
+      </w:r>
+    </w:p>
+    <w:p>
+      <w:pPr>
+        <w:pStyle w:val="ListParagraph"/>
+        <w:numPr>
+          <w:ilvl w:val="0"/>
+          <w:numId w:val="1"/>
+        </w:numPr>
+        <w:rPr>
+          <w:lang w:val="nl-NL"/>
+        </w:rPr>
+      </w:pPr>
+      <w:r>
+        <w:rPr>
+          <w:lang w:val="nl-NL"/>
+        </w:rPr>
+        <w:t>Publiceren applicatie</w:t>
+      </w:r>
+    </w:p>
+    <w:p>
+      <w:pPr>
+        <w:pStyle w:val="ListParagraph"/>
+        <w:numPr>
+          <w:ilvl w:val="0"/>
+          <w:numId w:val="1"/>
+        </w:numPr>
+        <w:rPr>
+          <w:strike/>
+          <w:lang w:val="nl-NL"/>
+        </w:rPr>
+      </w:pPr>
+      <w:r>
+        <w:rPr>
+          <w:strike/>
+          <w:lang w:val="nl-NL"/>
+        </w:rPr>
+        <w:t>Uitzonderingen als minder dan 5 droge locaties.</w:t>
+      </w:r>
+    </w:p>
+    <w:p>
+      <w:pPr>
+        <w:pStyle w:val="ListParagraph"/>
+        <w:numPr>
+          <w:ilvl w:val="0"/>
+          <w:numId w:val="1"/>
+        </w:numPr>
+        <w:rPr>
+          <w:strike/>
+          <w:lang w:val="nl-NL"/>
+        </w:rPr>
+      </w:pPr>
+      <w:r>
+        <w:rPr>
+          <w:strike/>
+          <w:lang w:val="nl-NL"/>
+        </w:rPr>
+        <w:t>Safe_spot icons clear()</w:t>
+      </w:r>
+    </w:p>
+    <w:p>
+      <w:pPr>
+        <w:pStyle w:val="ListParagraph"/>
+        <w:numPr>
+          <w:ilvl w:val="0"/>
+          <w:numId w:val="1"/>
+        </w:numPr>
+        <w:rPr>
+          <w:strike/>
+          <w:lang w:val="nl-NL"/>
+        </w:rPr>
+      </w:pPr>
+      <w:r>
+        <w:rPr>
+          <w:lang w:val="nl-NL"/>
+        </w:rPr>
+        <w:t>S4 error safe spots van gluckstraat 44 naar wildseweg 2</w:t>
+      </w:r>
+    </w:p>
+    <w:p>
+      <w:pPr>
+        <w:pStyle w:val="ListParagraph"/>
+        <w:numPr>
+          <w:ilvl w:val="0"/>
+          <w:numId w:val="1"/>
+        </w:numPr>
+        <w:rPr>
+          <w:strike/>
+          <w:lang w:val="nl-NL"/>
+        </w:rPr>
+      </w:pPr>
+      <w:r>
+        <w:rPr>
+          <w:strike/>
+          <w:lang w:val="nl-NL"/>
+        </w:rPr>
+        <w:t>Rivierdijk 463 geef verkeerde dijk</w:t>
+      </w:r>
+    </w:p>
+    <w:p>
+      <w:pPr>
+        <w:pStyle w:val="ListParagraph"/>
+        <w:numPr>
+          <w:ilvl w:val="0"/>
+          <w:numId w:val="1"/>
+        </w:numPr>
+        <w:rPr>
+          <w:strike/>
+          <w:lang w:val="nl-NL"/>
+        </w:rPr>
+      </w:pPr>
+      <w:r>
+        <w:rPr>
+          <w:strike/>
+          <w:lang w:val="nl-NL"/>
+        </w:rPr>
+        <w:t>Voor rivierdijk 436 (niet 463 dus), geeft hij nog een error ipv dat hij een message geeft en geen dijk in laat</w:t>
+      </w:r>
+    </w:p>
+    <w:p>
+      <w:pPr>
+        <w:rPr>
+          <w:lang w:val="nl-NL"/>
+        </w:rPr>
+      </w:pPr>
+      <w:r>
+        <w:rPr>
+          <w:lang w:val="nl-NL"/>
+        </w:rPr>
+        <w:t>Extra</w:t>
       </w:r>
     </w:p>
     <w:p>
@@ -330,11 +296,51 @@
           <w:numId w:val="2"/>
         </w:numPr>
         <w:rPr>
-          <w:lang w:val="nl-NL"/>
-        </w:rPr>
-      </w:pPr>
-      <w:r>
-        <w:rPr>
+          <w:strike/>
+          <w:lang w:val="nl-NL"/>
+        </w:rPr>
+      </w:pPr>
+      <w:r>
+        <w:rPr>
+          <w:strike/>
+          <w:lang w:val="nl-NL"/>
+        </w:rPr>
+        <w:t>Dikes only show when you are inside</w:t>
+      </w:r>
+    </w:p>
+    <w:p>
+      <w:pPr>
+        <w:pStyle w:val="ListParagraph"/>
+        <w:numPr>
+          <w:ilvl w:val="0"/>
+          <w:numId w:val="2"/>
+        </w:numPr>
+        <w:rPr>
+          <w:lang w:val="nl-NL"/>
+        </w:rPr>
+      </w:pPr>
+      <w:r>
+        <w:rPr>
+          <w:lang w:val="nl-NL"/>
+        </w:rPr>
+        <w:t>Check if input box is filled</w:t>
+      </w:r>
+    </w:p>
+    <w:p>
+      <w:pPr>
+        <w:pStyle w:val="ListParagraph"/>
+        <w:numPr>
+          <w:ilvl w:val="0"/>
+          <w:numId w:val="2"/>
+        </w:numPr>
+        <w:rPr>
+          <w:strike/>
+          <w:lang w:val="nl-NL"/>
+        </w:rPr>
+      </w:pPr>
+      <w:r>
+        <w:rPr>
+          <w:strike/>
           <w:lang w:val="nl-NL"/>
         </w:rPr>
         <w:t>Hospital</w:t>
@@ -380,6 +386,24 @@
           <w:lang w:val="nl-NL"/>
         </w:rPr>
         <w:t>Read height</w:t>
+      </w:r>
+    </w:p>
+    <w:p>
+      <w:pPr>
+        <w:pStyle w:val="ListParagraph"/>
+        <w:numPr>
+          <w:ilvl w:val="0"/>
+          <w:numId w:val="2"/>
+        </w:numPr>
+        <w:rPr>
+          <w:lang w:val="nl-NL"/>
+        </w:rPr>
+      </w:pPr>
+      <w:r>
+        <w:rPr>
+          <w:lang w:val="nl-NL"/>
+        </w:rPr>
+        <w:t>Add scale bar</w:t>
       </w:r>
     </w:p>
     <w:sectPr>

</xml_diff>